<commit_message>
In the pie chart: Source box should be 0.01 in height. The whole thing should be in a table like with the bar chart exactly.
</commit_message>
<xml_diff>
--- a/Branches/2.0/src/Word/Blocks/iResearch_(Pie Chart).docx
+++ b/Branches/2.0/src/Word/Blocks/iResearch_(Pie Chart).docx
@@ -4,112 +4,88 @@
   <w:body>
     <w:tbl>
       <w:tblPr>
-        <w:tblW w:w="5000" w:type="pct"/>
+        <w:tblW w:w="10350" w:type="dxa"/>
         <w:tblInd w:w="108" w:type="dxa"/>
-        <w:tblBorders>
-          <w:top w:val="single" w:sz="4" w:space="0" w:color="auto"/>
-          <w:left w:val="single" w:sz="4" w:space="0" w:color="auto"/>
-          <w:bottom w:val="single" w:sz="4" w:space="0" w:color="auto"/>
-          <w:right w:val="single" w:sz="4" w:space="0" w:color="auto"/>
-          <w:insideH w:val="single" w:sz="4" w:space="0" w:color="auto"/>
-          <w:insideV w:val="single" w:sz="4" w:space="0" w:color="auto"/>
-        </w:tblBorders>
-        <w:tblLook w:val="04A0"/>
+        <w:shd w:val="clear" w:color="auto" w:fill="FFFFFF" w:themeFill="background1"/>
+        <w:tblLayout w:type="fixed"/>
+        <w:tblLook w:val="01E0"/>
       </w:tblPr>
       <w:tblGrid>
-        <w:gridCol w:w="10383"/>
+        <w:gridCol w:w="10350"/>
       </w:tblGrid>
       <w:tr>
+        <w:trPr>
+          <w:trHeight w:val="144"/>
+        </w:trPr>
         <w:tc>
           <w:tcPr>
-            <w:tcW w:w="5000" w:type="pct"/>
+            <w:tcW w:w="10350" w:type="dxa"/>
             <w:tcBorders>
-              <w:top w:val="single" w:sz="6" w:space="0" w:color="396295"/>
-              <w:left w:val="nil"/>
-              <w:bottom w:val="single" w:sz="6" w:space="0" w:color="396295"/>
-              <w:right w:val="nil"/>
+              <w:top w:val="single" w:sz="6" w:space="0" w:color="396295" w:themeColor="accent6" w:themeShade="80"/>
+              <w:bottom w:val="single" w:sz="6" w:space="0" w:color="396295" w:themeColor="accent6" w:themeShade="80"/>
             </w:tcBorders>
+            <w:shd w:val="clear" w:color="auto" w:fill="FFFFFF" w:themeFill="background1"/>
+            <w:vAlign w:val="center"/>
           </w:tcPr>
           <w:p>
             <w:pPr>
               <w:pStyle w:val="iRPlaceholderTitle"/>
-              <w:rPr>
-                <w:vertAlign w:val="superscript"/>
-              </w:rPr>
             </w:pPr>
             <w:r>
-              <w:t>Chart</w:t>
-            </w:r>
-            <w:r>
-              <w:t xml:space="preserve"> Title</w:t>
+              <w:t>Chart Title</w:t>
             </w:r>
           </w:p>
         </w:tc>
       </w:tr>
-    </w:tbl>
-    <w:p>
-      <w:pPr>
-        <w:jc w:val="center"/>
-      </w:pPr>
-    </w:p>
-    <w:p>
-      <w:pPr>
-        <w:jc w:val="center"/>
-      </w:pPr>
-      <w:r>
-        <w:rPr>
-          <w:noProof/>
-        </w:rPr>
-        <w:drawing>
-          <wp:inline distT="0" distB="0" distL="0" distR="0">
-            <wp:extent cx="3083139" cy="1971304"/>
-            <wp:effectExtent l="0" t="0" r="0" b="0"/>
-            <wp:docPr id="3" name="Chart 1"/>
-            <wp:cNvGraphicFramePr/>
-            <a:graphic xmlns:a="http://schemas.openxmlformats.org/drawingml/2006/main">
-              <a:graphicData uri="http://schemas.openxmlformats.org/drawingml/2006/chart">
-                <c:chart xmlns:c="http://schemas.openxmlformats.org/drawingml/2006/chart" xmlns:r="http://schemas.openxmlformats.org/officeDocument/2006/relationships" r:id="rId8"/>
-              </a:graphicData>
-            </a:graphic>
-          </wp:inline>
-        </w:drawing>
-      </w:r>
-    </w:p>
-    <w:p>
-      <w:pPr>
-        <w:jc w:val="center"/>
-      </w:pPr>
-    </w:p>
-    <w:tbl>
-      <w:tblPr>
-        <w:tblW w:w="5000" w:type="pct"/>
-        <w:tblInd w:w="108" w:type="dxa"/>
-        <w:tblBorders>
-          <w:top w:val="single" w:sz="4" w:space="0" w:color="auto"/>
-          <w:left w:val="single" w:sz="4" w:space="0" w:color="auto"/>
-          <w:bottom w:val="single" w:sz="4" w:space="0" w:color="auto"/>
-          <w:right w:val="single" w:sz="4" w:space="0" w:color="auto"/>
-          <w:insideH w:val="single" w:sz="4" w:space="0" w:color="auto"/>
-          <w:insideV w:val="single" w:sz="4" w:space="0" w:color="auto"/>
-        </w:tblBorders>
-        <w:tblLook w:val="04A0"/>
-      </w:tblPr>
-      <w:tblGrid>
-        <w:gridCol w:w="10383"/>
-      </w:tblGrid>
       <w:tr>
         <w:trPr>
-          <w:trHeight w:val="327"/>
+          <w:trHeight w:val="3183"/>
         </w:trPr>
         <w:tc>
           <w:tcPr>
-            <w:tcW w:w="5000" w:type="pct"/>
+            <w:tcW w:w="10350" w:type="dxa"/>
             <w:tcBorders>
-              <w:top w:val="single" w:sz="6" w:space="0" w:color="396295"/>
-              <w:left w:val="nil"/>
-              <w:bottom w:val="nil"/>
-              <w:right w:val="nil"/>
+              <w:top w:val="single" w:sz="6" w:space="0" w:color="396295" w:themeColor="accent6" w:themeShade="80"/>
+              <w:bottom w:val="single" w:sz="6" w:space="0" w:color="396295" w:themeColor="accent6" w:themeShade="80"/>
             </w:tcBorders>
+            <w:shd w:val="clear" w:color="auto" w:fill="FFFFFF" w:themeFill="background1"/>
+          </w:tcPr>
+          <w:p>
+            <w:pPr>
+              <w:jc w:val="center"/>
+            </w:pPr>
+            <w:r>
+              <w:rPr>
+                <w:noProof/>
+              </w:rPr>
+              <w:drawing>
+                <wp:inline distT="0" distB="0" distL="0" distR="0">
+                  <wp:extent cx="3083139" cy="1971304"/>
+                  <wp:effectExtent l="0" t="0" r="0" b="0"/>
+                  <wp:docPr id="1" name="Chart 1"/>
+                  <wp:cNvGraphicFramePr/>
+                  <a:graphic xmlns:a="http://schemas.openxmlformats.org/drawingml/2006/main">
+                    <a:graphicData uri="http://schemas.openxmlformats.org/drawingml/2006/chart">
+                      <c:chart xmlns:c="http://schemas.openxmlformats.org/drawingml/2006/chart" xmlns:r="http://schemas.openxmlformats.org/officeDocument/2006/relationships" r:id="rId8"/>
+                    </a:graphicData>
+                  </a:graphic>
+                </wp:inline>
+              </w:drawing>
+            </w:r>
+          </w:p>
+        </w:tc>
+      </w:tr>
+      <w:tr>
+        <w:trPr>
+          <w:trHeight w:val="189"/>
+        </w:trPr>
+        <w:tc>
+          <w:tcPr>
+            <w:tcW w:w="10350" w:type="dxa"/>
+            <w:tcBorders>
+              <w:top w:val="single" w:sz="6" w:space="0" w:color="396295" w:themeColor="accent6" w:themeShade="80"/>
+            </w:tcBorders>
+            <w:shd w:val="clear" w:color="auto" w:fill="FFFFFF" w:themeFill="background1"/>
           </w:tcPr>
           <w:p>
             <w:pPr>
@@ -2532,7 +2508,7 @@
 </file>
 
 <file path=customXml/itemProps1.xml><?xml version="1.0" encoding="utf-8"?>
-<ds:datastoreItem xmlns:ds="http://schemas.openxmlformats.org/officeDocument/2006/customXml" ds:itemID="{7BA93A42-F8A4-4E27-A31C-36E6A1E5AF49}">
+<ds:datastoreItem xmlns:ds="http://schemas.openxmlformats.org/officeDocument/2006/customXml" ds:itemID="{CB5D5358-40FD-44D5-8917-F21EB3F3CCE4}">
   <ds:schemaRefs>
     <ds:schemaRef ds:uri="http://schemas.openxmlformats.org/officeDocument/2006/bibliography"/>
   </ds:schemaRefs>

</xml_diff>